<commit_message>
navbar and basic layout
</commit_message>
<xml_diff>
--- a/docs/IPERKA Portfolio Webseite.docx
+++ b/docs/IPERKA Portfolio Webseite.docx
@@ -25,18 +25,23 @@
     </w:p>
     <w:p>
       <w:r>
+        <w:t xml:space="preserve">Features: Website sollte Light und Dark-mode haben und man sollte hin und her switchen können mit einem Button. </w:t>
+      </w:r>
+    </w:p>
+    <w:p>
+      <w:r>
         <w:t>Programmiersprachen: HTML, CSS, JavaScript</w:t>
       </w:r>
     </w:p>
     <w:p>
       <w:r>
-        <w:t xml:space="preserve">Sonstige Programmiertools: Tailwind CSS, </w:t>
-      </w:r>
-      <w:proofErr w:type="spellStart"/>
-      <w:r>
-        <w:t>Git</w:t>
-      </w:r>
-      <w:proofErr w:type="spellEnd"/>
+        <w:t>Sonstige Programmiertools: Tailwind CSS, Git</w:t>
+      </w:r>
+    </w:p>
+    <w:p>
+      <w:r>
+        <w:t>Website-Konzept: Figma</w:t>
+      </w:r>
     </w:p>
     <w:p>
       <w:r>
@@ -208,9 +213,76 @@
     </w:p>
     <w:p>
       <w:pPr>
+        <w:rPr>
+          <w:lang w:val="it-CH"/>
+        </w:rPr>
+      </w:pPr>
+      <w:r>
+        <w:rPr>
+          <w:lang w:val="it-CH"/>
+        </w:rPr>
+        <w:t>Figma-Tu</w:t>
+      </w:r>
+      <w:r>
+        <w:rPr>
+          <w:lang w:val="it-CH"/>
+        </w:rPr>
+        <w:t>tor</w:t>
+      </w:r>
+      <w:r>
+        <w:rPr>
+          <w:lang w:val="it-CH"/>
+        </w:rPr>
+        <w:t xml:space="preserve">ial: </w:t>
+      </w:r>
+      <w:r>
+        <w:rPr>
+          <w:lang w:val="it-CH"/>
+        </w:rPr>
+        <w:fldChar w:fldCharType="begin"/>
+      </w:r>
+      <w:r>
+        <w:rPr>
+          <w:lang w:val="it-CH"/>
+        </w:rPr>
+        <w:instrText>HYPERLINK "https://www.youtube.com/watch?v=HZuk6Wkx_Eg"</w:instrText>
+      </w:r>
+      <w:r>
+        <w:rPr>
+          <w:lang w:val="it-CH"/>
+        </w:rPr>
+      </w:r>
+      <w:r>
+        <w:rPr>
+          <w:lang w:val="it-CH"/>
+        </w:rPr>
+        <w:fldChar w:fldCharType="separate"/>
+      </w:r>
+      <w:r>
+        <w:rPr>
+          <w:rStyle w:val="Hyperlink"/>
+          <w:lang w:val="it-CH"/>
+        </w:rPr>
+        <w:t>https://www.youtube.com/watch?v=HZuk6Wkx_Eg</w:t>
+      </w:r>
+      <w:r>
+        <w:rPr>
+          <w:lang w:val="it-CH"/>
+        </w:rPr>
+        <w:fldChar w:fldCharType="end"/>
+      </w:r>
+    </w:p>
+    <w:p>
+      <w:pPr>
         <w:pStyle w:val="berschrift1"/>
+        <w:rPr>
+          <w:lang w:val="it-CH"/>
+        </w:rPr>
       </w:pPr>
       <w:r>
+        <w:rPr>
+          <w:lang w:val="it-CH"/>
+        </w:rPr>
         <w:t>Planen:</w:t>
       </w:r>
     </w:p>
@@ -236,6 +308,7 @@
     </w:p>
     <w:p>
       <w:r>
+        <w:lastRenderedPageBreak/>
         <w:t xml:space="preserve">Es sollte das meiste auf einer Seite sein, Projekte, Hobbys etc. und mit der </w:t>
       </w:r>
       <w:proofErr w:type="spellStart"/>
@@ -249,7 +322,6 @@
     </w:p>
     <w:p>
       <w:r>
-        <w:lastRenderedPageBreak/>
         <w:t>Wenn man auf ein Projekt klickt, sollte man auf eine separate Seite kommen, auf der das Projekt erklärt und verlinkt wird, vielleicht noch ein YouTube Video zur Applikation oder sonst etwas.</w:t>
       </w:r>
     </w:p>

</xml_diff>